<commit_message>
Checking in draft of Task 1
</commit_message>
<xml_diff>
--- a/Task 1/Introduction to Systems Thinking - D372 - Shawn Watts - Task 1.docx
+++ b/Task 1/Introduction to Systems Thinking - D372 - Shawn Watts - Task 1.docx
@@ -173,6 +173,271 @@
     </w:p>
     <w:p>
       <w:pPr>
+        <w:tabs>
+          <w:tab w:val="left" w:pos="0"/>
+        </w:tabs>
+        <w:rPr>
+          <w:rFonts w:asciiTheme="minorHAnsi" w:hAnsiTheme="minorHAnsi" w:cstheme="minorHAnsi"/>
+          <w:b/>
+          <w:bCs/>
+          <w:sz w:val="24"/>
+          <w:szCs w:val="24"/>
+        </w:rPr>
+      </w:pPr>
+      <w:r>
+        <w:rPr>
+          <w:rFonts w:asciiTheme="minorHAnsi" w:hAnsiTheme="minorHAnsi" w:cstheme="minorHAnsi"/>
+          <w:b/>
+          <w:bCs/>
+          <w:sz w:val="24"/>
+          <w:szCs w:val="24"/>
+        </w:rPr>
+        <w:lastRenderedPageBreak/>
+        <w:t>Iceberg Tool</w:t>
+      </w:r>
+    </w:p>
+    <w:p>
+      <w:pPr>
+        <w:tabs>
+          <w:tab w:val="left" w:pos="0"/>
+        </w:tabs>
+        <w:rPr>
+          <w:rFonts w:ascii="Arial" w:hAnsi="Arial" w:cs="Arial"/>
+          <w:sz w:val="24"/>
+          <w:szCs w:val="24"/>
+        </w:rPr>
+      </w:pPr>
+      <w:r>
+        <w:rPr>
+          <w:rFonts w:ascii="Arial" w:hAnsi="Arial" w:cs="Arial"/>
+          <w:sz w:val="24"/>
+          <w:szCs w:val="24"/>
+        </w:rPr>
+        <w:t>1.Explain what happened in this case study.</w:t>
+      </w:r>
+    </w:p>
+    <w:p>
+      <w:pPr>
+        <w:tabs>
+          <w:tab w:val="left" w:pos="0"/>
+        </w:tabs>
+        <w:rPr>
+          <w:rFonts w:ascii="Arial" w:hAnsi="Arial" w:cs="Arial"/>
+          <w:sz w:val="24"/>
+          <w:szCs w:val="24"/>
+        </w:rPr>
+      </w:pPr>
+      <w:r>
+        <w:rPr>
+          <w:rFonts w:ascii="Arial" w:hAnsi="Arial" w:cs="Arial"/>
+          <w:sz w:val="24"/>
+          <w:szCs w:val="24"/>
+        </w:rPr>
+        <w:t>2.Explain how people reacted/responded to what happened.</w:t>
+      </w:r>
+    </w:p>
+    <w:p>
+      <w:pPr>
+        <w:tabs>
+          <w:tab w:val="left" w:pos="0"/>
+        </w:tabs>
+        <w:rPr>
+          <w:rFonts w:ascii="Arial" w:hAnsi="Arial" w:cs="Arial"/>
+          <w:sz w:val="24"/>
+          <w:szCs w:val="24"/>
+        </w:rPr>
+      </w:pPr>
+      <w:r>
+        <w:rPr>
+          <w:rFonts w:ascii="Arial" w:hAnsi="Arial" w:cs="Arial"/>
+          <w:sz w:val="24"/>
+          <w:szCs w:val="24"/>
+        </w:rPr>
+        <w:t>3.Comparing the beginning of the case and the end, explain what changed and what continues the same.</w:t>
+      </w:r>
+    </w:p>
+    <w:p>
+      <w:pPr>
+        <w:tabs>
+          <w:tab w:val="left" w:pos="0"/>
+        </w:tabs>
+        <w:rPr>
+          <w:rFonts w:ascii="Arial" w:hAnsi="Arial" w:cs="Arial"/>
+          <w:sz w:val="24"/>
+          <w:szCs w:val="24"/>
+        </w:rPr>
+      </w:pPr>
+      <w:r>
+        <w:rPr>
+          <w:rFonts w:ascii="Arial" w:hAnsi="Arial" w:cs="Arial"/>
+          <w:sz w:val="24"/>
+          <w:szCs w:val="24"/>
+        </w:rPr>
+        <w:t>4.Given the case study, what would you anticipate will happen next? How could the involved parties plan or prepare for that?</w:t>
+      </w:r>
+    </w:p>
+    <w:p>
+      <w:pPr>
+        <w:tabs>
+          <w:tab w:val="left" w:pos="0"/>
+        </w:tabs>
+        <w:rPr>
+          <w:rFonts w:ascii="Arial" w:hAnsi="Arial" w:cs="Arial"/>
+          <w:sz w:val="24"/>
+          <w:szCs w:val="24"/>
+        </w:rPr>
+      </w:pPr>
+      <w:r>
+        <w:rPr>
+          <w:rFonts w:ascii="Arial" w:hAnsi="Arial" w:cs="Arial"/>
+          <w:sz w:val="24"/>
+          <w:szCs w:val="24"/>
+        </w:rPr>
+        <w:t>5.Explain the patterns you see in this case study, why they exist, and how they affect the system.</w:t>
+      </w:r>
+    </w:p>
+    <w:p>
+      <w:pPr>
+        <w:tabs>
+          <w:tab w:val="left" w:pos="0"/>
+        </w:tabs>
+        <w:rPr>
+          <w:rFonts w:ascii="Arial" w:hAnsi="Arial" w:cs="Arial"/>
+          <w:sz w:val="24"/>
+          <w:szCs w:val="24"/>
+        </w:rPr>
+      </w:pPr>
+      <w:r>
+        <w:rPr>
+          <w:rFonts w:ascii="Arial" w:hAnsi="Arial" w:cs="Arial"/>
+          <w:sz w:val="24"/>
+          <w:szCs w:val="24"/>
+        </w:rPr>
+        <w:t>6.Explain how you could design or create a solution to transform this system and address the problem?</w:t>
+      </w:r>
+    </w:p>
+    <w:p>
+      <w:pPr>
+        <w:rPr>
+          <w:rFonts w:ascii="Arial" w:eastAsia="Times New Roman" w:hAnsi="Arial" w:cs="Arial"/>
+          <w:noProof/>
+        </w:rPr>
+      </w:pPr>
+    </w:p>
+    <w:p>
+      <w:pPr>
+        <w:rPr>
+          <w:rFonts w:ascii="Arial" w:eastAsia="Times New Roman" w:hAnsi="Arial" w:cs="Arial"/>
+          <w:noProof/>
+        </w:rPr>
+      </w:pPr>
+      <w:r>
+        <w:rPr>
+          <w:rFonts w:ascii="Arial" w:eastAsia="Times New Roman" w:hAnsi="Arial" w:cs="Arial"/>
+          <w:noProof/>
+        </w:rPr>
+        <w:t>Behavior Over Time Graph</w:t>
+      </w:r>
+    </w:p>
+    <w:p>
+      <w:pPr>
+        <w:rPr>
+          <w:rFonts w:ascii="Arial" w:eastAsia="Times New Roman" w:hAnsi="Arial" w:cs="Arial"/>
+          <w:color w:val="0F4761" w:themeColor="accent1" w:themeShade="BF"/>
+          <w:kern w:val="2"/>
+          <w:sz w:val="28"/>
+          <w:szCs w:val="28"/>
+          <w14:ligatures w14:val="standardContextual"/>
+        </w:rPr>
+      </w:pPr>
+      <w:r>
+        <w:rPr>
+          <w:rFonts w:ascii="Arial" w:eastAsia="Times New Roman" w:hAnsi="Arial" w:cs="Arial"/>
+          <w:noProof/>
+          <w:color w:val="0F4761" w:themeColor="accent1" w:themeShade="BF"/>
+          <w:kern w:val="2"/>
+          <w:sz w:val="28"/>
+          <w:szCs w:val="28"/>
+          <w14:ligatures w14:val="standardContextual"/>
+        </w:rPr>
+        <w:drawing>
+          <wp:anchor distT="0" distB="0" distL="114300" distR="114300" simplePos="0" relativeHeight="251658240" behindDoc="0" locked="0" layoutInCell="1" allowOverlap="1" wp14:anchorId="46B5B546" wp14:editId="77461A58">
+            <wp:simplePos x="0" y="0"/>
+            <wp:positionH relativeFrom="column">
+              <wp:posOffset>0</wp:posOffset>
+            </wp:positionH>
+            <wp:positionV relativeFrom="paragraph">
+              <wp:posOffset>0</wp:posOffset>
+            </wp:positionV>
+            <wp:extent cx="4343400" cy="2848268"/>
+            <wp:effectExtent l="0" t="0" r="0" b="9525"/>
+            <wp:wrapSquare wrapText="bothSides"/>
+            <wp:docPr id="1355773816" name="Picture 2"/>
+            <wp:cNvGraphicFramePr>
+              <a:graphicFrameLocks xmlns:a="http://schemas.openxmlformats.org/drawingml/2006/main" noChangeAspect="1"/>
+            </wp:cNvGraphicFramePr>
+            <a:graphic xmlns:a="http://schemas.openxmlformats.org/drawingml/2006/main">
+              <a:graphicData uri="http://schemas.openxmlformats.org/drawingml/2006/picture">
+                <pic:pic xmlns:pic="http://schemas.openxmlformats.org/drawingml/2006/picture">
+                  <pic:nvPicPr>
+                    <pic:cNvPr id="0" name="Picture 2"/>
+                    <pic:cNvPicPr>
+                      <a:picLocks noChangeAspect="1" noChangeArrowheads="1"/>
+                    </pic:cNvPicPr>
+                  </pic:nvPicPr>
+                  <pic:blipFill>
+                    <a:blip r:embed="rId4">
+                      <a:extLst>
+                        <a:ext uri="{28A0092B-C50C-407E-A947-70E740481C1C}">
+                          <a14:useLocalDpi xmlns:a14="http://schemas.microsoft.com/office/drawing/2010/main" val="0"/>
+                        </a:ext>
+                      </a:extLst>
+                    </a:blip>
+                    <a:srcRect/>
+                    <a:stretch>
+                      <a:fillRect/>
+                    </a:stretch>
+                  </pic:blipFill>
+                  <pic:spPr bwMode="auto">
+                    <a:xfrm>
+                      <a:off x="0" y="0"/>
+                      <a:ext cx="4343400" cy="2848268"/>
+                    </a:xfrm>
+                    <a:prstGeom prst="rect">
+                      <a:avLst/>
+                    </a:prstGeom>
+                    <a:noFill/>
+                    <a:ln>
+                      <a:noFill/>
+                    </a:ln>
+                  </pic:spPr>
+                </pic:pic>
+              </a:graphicData>
+            </a:graphic>
+          </wp:anchor>
+        </w:drawing>
+      </w:r>
+    </w:p>
+    <w:p>
+      <w:pPr>
+        <w:rPr>
+          <w:rFonts w:ascii="Arial" w:eastAsia="Times New Roman" w:hAnsi="Arial" w:cs="Arial"/>
+          <w:color w:val="0F4761" w:themeColor="accent1" w:themeShade="BF"/>
+          <w:kern w:val="2"/>
+          <w:sz w:val="28"/>
+          <w:szCs w:val="28"/>
+          <w14:ligatures w14:val="standardContextual"/>
+        </w:rPr>
+      </w:pPr>
+      <w:r>
+        <w:rPr>
+          <w:rFonts w:ascii="Arial" w:eastAsia="Times New Roman" w:hAnsi="Arial" w:cs="Arial"/>
+        </w:rPr>
+        <w:br w:type="page"/>
+      </w:r>
+    </w:p>
+    <w:p>
+      <w:pPr>
         <w:pStyle w:val="Heading3"/>
         <w:spacing w:line="480" w:lineRule="auto"/>
         <w:jc w:val="center"/>
@@ -200,76 +465,87 @@
     </w:p>
     <w:p>
       <w:pPr>
-        <w:pBdr>
-          <w:top w:val="nil"/>
-          <w:left w:val="nil"/>
-          <w:bottom w:val="nil"/>
-          <w:right w:val="nil"/>
-          <w:between w:val="nil"/>
-        </w:pBdr>
-        <w:spacing w:before="100" w:after="100" w:line="480" w:lineRule="auto"/>
-        <w:ind w:left="547" w:hanging="547"/>
-        <w:rPr>
-          <w:rFonts w:ascii="Arial" w:eastAsia="Times New Roman" w:hAnsi="Arial" w:cs="Arial"/>
-          <w:sz w:val="28"/>
-          <w:szCs w:val="28"/>
-        </w:rPr>
-      </w:pPr>
-      <w:proofErr w:type="spellStart"/>
-      <w:r>
-        <w:rPr>
-          <w:rFonts w:ascii="Arial" w:eastAsia="Times New Roman" w:hAnsi="Arial" w:cs="Arial"/>
-          <w:sz w:val="28"/>
-          <w:szCs w:val="28"/>
-        </w:rPr>
-        <w:t>Acrobatiq</w:t>
-      </w:r>
-      <w:proofErr w:type="spellEnd"/>
-      <w:r>
-        <w:rPr>
-          <w:rFonts w:ascii="Arial" w:eastAsia="Times New Roman" w:hAnsi="Arial" w:cs="Arial"/>
-          <w:sz w:val="28"/>
-          <w:szCs w:val="28"/>
-        </w:rPr>
-        <w:t xml:space="preserve">. (2022). </w:t>
-      </w:r>
-      <w:r>
-        <w:rPr>
-          <w:rFonts w:ascii="Arial" w:eastAsia="Times New Roman" w:hAnsi="Arial" w:cs="Arial"/>
+        <w:pStyle w:val="NormalWeb"/>
+        <w:ind w:left="567" w:hanging="567"/>
+      </w:pPr>
+      <w:r>
+        <w:t xml:space="preserve">Karash, R. (2016, August 19). </w:t>
+      </w:r>
+      <w:r>
+        <w:rPr>
           <w:i/>
-          <w:sz w:val="28"/>
-          <w:szCs w:val="28"/>
-        </w:rPr>
-        <w:t>Change Management.</w:t>
-      </w:r>
-      <w:r>
-        <w:rPr>
-          <w:rFonts w:ascii="Arial" w:eastAsia="Times New Roman" w:hAnsi="Arial" w:cs="Arial"/>
-          <w:sz w:val="28"/>
-          <w:szCs w:val="28"/>
-        </w:rPr>
-        <w:t xml:space="preserve"> [Learning Resource for C721-Change   Management].  Retrieved from </w:t>
-      </w:r>
-      <w:hyperlink r:id="rId4" w:history="1">
+          <w:iCs/>
+        </w:rPr>
+        <w:t>How to see “Structure.”</w:t>
+      </w:r>
+      <w:r>
+        <w:t xml:space="preserve"> </w:t>
+      </w:r>
+      <w:r>
+        <w:t xml:space="preserve">The Systems Thinker </w:t>
+      </w:r>
+      <w:hyperlink r:id="rId5" w:history="1">
         <w:r>
           <w:rPr>
             <w:rStyle w:val="Hyperlink"/>
-            <w:rFonts w:ascii="Arial" w:eastAsia="Times New Roman" w:hAnsi="Arial" w:cs="Arial"/>
-            <w:color w:val="2C7FCE" w:themeColor="text2" w:themeTint="99"/>
           </w:rPr>
-          <w:t>https://wgu-nx.acrobatiq.com/en-us/courseware/contents/wgu_C721_28Aug17_change_mangmnt_1</w:t>
+          <w:t>https://thesystemsthinker.com/how-to-see-structure/</w:t>
         </w:r>
       </w:hyperlink>
       <w:r>
-        <w:rPr>
-          <w:rFonts w:ascii="Arial" w:eastAsia="Times New Roman" w:hAnsi="Arial" w:cs="Arial"/>
-          <w:sz w:val="28"/>
-          <w:szCs w:val="28"/>
-        </w:rPr>
         <w:t xml:space="preserve"> </w:t>
       </w:r>
     </w:p>
-    <w:p/>
+    <w:p>
+      <w:pPr>
+        <w:pStyle w:val="NormalWeb"/>
+        <w:ind w:left="567" w:hanging="567"/>
+      </w:pPr>
+      <w:r>
+        <w:t xml:space="preserve">Kim, D. (2018, March 23). </w:t>
+      </w:r>
+      <w:r>
+        <w:rPr>
+          <w:i/>
+          <w:iCs/>
+        </w:rPr>
+        <w:t>Behavior over time diagrams: Seeing dynamic interrelationships</w:t>
+      </w:r>
+      <w:r>
+        <w:t xml:space="preserve">. The Systems Thinker. </w:t>
+      </w:r>
+      <w:hyperlink r:id="rId6" w:history="1">
+        <w:r>
+          <w:rPr>
+            <w:rStyle w:val="Hyperlink"/>
+          </w:rPr>
+          <w:t>https://thesystemsthinker.com/behavior-over-time-diagrams-seeing-dynamic-interrelationships/</w:t>
+        </w:r>
+      </w:hyperlink>
+      <w:r>
+        <w:t xml:space="preserve"> </w:t>
+      </w:r>
+    </w:p>
+    <w:p>
+      <w:pPr>
+        <w:pStyle w:val="NormalWeb"/>
+        <w:ind w:left="567" w:hanging="567"/>
+      </w:pPr>
+      <w:r>
+        <w:t xml:space="preserve">WGU. (2020). Introduction to Systems Thinking. </w:t>
+      </w:r>
+      <w:hyperlink r:id="rId7" w:history="1">
+        <w:r>
+          <w:rPr>
+            <w:rStyle w:val="Hyperlink"/>
+          </w:rPr>
+          <w:t>https://apps.cgp-oex.wgu.edu/wgulearning/course/course-v1:WGUx+OEX0102+v01/block-v1:WGUx+OEX0102+v01+type@sequential+block@1f3cc1fe0efb4e5cbb169acf0c0951b4/block-v1:WGUx+OEX0102+v01+type@vertical+block@79edae5127984499b969c05f1934a237</w:t>
+        </w:r>
+      </w:hyperlink>
+      <w:r>
+        <w:t xml:space="preserve"> </w:t>
+      </w:r>
+    </w:p>
     <w:sectPr>
       <w:pgSz w:w="12240" w:h="15840"/>
       <w:pgMar w:top="1440" w:right="1440" w:bottom="1440" w:left="1440" w:header="720" w:footer="720" w:gutter="0"/>
@@ -1241,6 +1517,33 @@
       <w:u w:val="single"/>
     </w:rPr>
   </w:style>
+  <w:style w:type="character" w:styleId="UnresolvedMention">
+    <w:name w:val="Unresolved Mention"/>
+    <w:basedOn w:val="DefaultParagraphFont"/>
+    <w:uiPriority w:val="99"/>
+    <w:semiHidden/>
+    <w:unhideWhenUsed/>
+    <w:rsid w:val="00510BCF"/>
+    <w:rPr>
+      <w:color w:val="605E5C"/>
+      <w:shd w:val="clear" w:color="auto" w:fill="E1DFDD"/>
+    </w:rPr>
+  </w:style>
+  <w:style w:type="paragraph" w:styleId="NormalWeb">
+    <w:name w:val="Normal (Web)"/>
+    <w:basedOn w:val="Normal"/>
+    <w:uiPriority w:val="99"/>
+    <w:unhideWhenUsed/>
+    <w:rsid w:val="00510BCF"/>
+    <w:pPr>
+      <w:spacing w:before="100" w:beforeAutospacing="1" w:after="100" w:afterAutospacing="1" w:line="240" w:lineRule="auto"/>
+    </w:pPr>
+    <w:rPr>
+      <w:rFonts w:ascii="Times New Roman" w:eastAsia="Times New Roman" w:hAnsi="Times New Roman" w:cs="Times New Roman"/>
+      <w:sz w:val="24"/>
+      <w:szCs w:val="24"/>
+    </w:rPr>
+  </w:style>
 </w:styles>
 </file>
 

</xml_diff>

<commit_message>
Checking in Task 1 Submission 1
</commit_message>
<xml_diff>
--- a/Task 1/Introduction to Systems Thinking - D372 - Shawn Watts - Task 1.docx
+++ b/Task 1/Introduction to Systems Thinking - D372 - Shawn Watts - Task 1.docx
@@ -123,8 +123,18 @@
           <w:sz w:val="28"/>
           <w:szCs w:val="28"/>
         </w:rPr>
-        <w:t>Task 1</w:t>
-      </w:r>
+        <w:t xml:space="preserve">Task </w:t>
+      </w:r>
+      <w:proofErr w:type="gramStart"/>
+      <w:r>
+        <w:rPr>
+          <w:rFonts w:ascii="Arial" w:hAnsi="Arial" w:cs="Arial"/>
+          <w:sz w:val="28"/>
+          <w:szCs w:val="28"/>
+        </w:rPr>
+        <w:t>1</w:t>
+      </w:r>
+      <w:proofErr w:type="gramEnd"/>
     </w:p>
     <w:p>
       <w:pPr>
@@ -271,31 +281,29 @@
         </w:rPr>
         <w:t xml:space="preserve"> ramping up production using </w:t>
       </w:r>
-      <w:proofErr w:type="gramStart"/>
-      <w:r>
-        <w:rPr>
-          <w:rFonts w:ascii="Arial" w:hAnsi="Arial" w:cs="Arial"/>
-          <w:sz w:val="24"/>
-          <w:szCs w:val="24"/>
-        </w:rPr>
-        <w:t>all of</w:t>
-      </w:r>
-      <w:proofErr w:type="gramEnd"/>
-      <w:r>
-        <w:rPr>
-          <w:rFonts w:ascii="Arial" w:hAnsi="Arial" w:cs="Arial"/>
-          <w:sz w:val="24"/>
-          <w:szCs w:val="24"/>
-        </w:rPr>
-        <w:t xml:space="preserve"> their savings and </w:t>
-      </w:r>
-      <w:r>
-        <w:rPr>
-          <w:rFonts w:ascii="Arial" w:hAnsi="Arial" w:cs="Arial"/>
-          <w:sz w:val="24"/>
-          <w:szCs w:val="24"/>
-        </w:rPr>
-        <w:t>more and more debt.</w:t>
+      <w:r>
+        <w:rPr>
+          <w:rFonts w:ascii="Arial" w:hAnsi="Arial" w:cs="Arial"/>
+          <w:sz w:val="24"/>
+          <w:szCs w:val="24"/>
+        </w:rPr>
+        <w:t xml:space="preserve">all their savings and </w:t>
+      </w:r>
+      <w:r>
+        <w:rPr>
+          <w:rFonts w:ascii="Arial" w:hAnsi="Arial" w:cs="Arial"/>
+          <w:sz w:val="24"/>
+          <w:szCs w:val="24"/>
+        </w:rPr>
+        <w:t>increased</w:t>
+      </w:r>
+      <w:r>
+        <w:rPr>
+          <w:rFonts w:ascii="Arial" w:hAnsi="Arial" w:cs="Arial"/>
+          <w:sz w:val="24"/>
+          <w:szCs w:val="24"/>
+        </w:rPr>
+        <w:t xml:space="preserve"> debt.</w:t>
       </w:r>
     </w:p>
     <w:p>
@@ -525,7 +533,61 @@
           <w:sz w:val="24"/>
           <w:szCs w:val="24"/>
         </w:rPr>
-        <w:t xml:space="preserve">It is likely that the couple will need to declare bankruptcy or scale back operations and liquidate some of their assets. All parties will need to get together, so they understand how they will be affected. There could be some way to raise prices or get investment from the grocers or others who still really like the product and want it to continue. Investment could be the answer </w:t>
+        <w:t xml:space="preserve">It is likely that the couple will need to declare bankruptcy or scale back operations and liquidate </w:t>
+      </w:r>
+      <w:proofErr w:type="gramStart"/>
+      <w:r>
+        <w:rPr>
+          <w:rFonts w:ascii="Arial" w:hAnsi="Arial" w:cs="Arial"/>
+          <w:sz w:val="24"/>
+          <w:szCs w:val="24"/>
+        </w:rPr>
+        <w:t>some of</w:t>
+      </w:r>
+      <w:proofErr w:type="gramEnd"/>
+      <w:r>
+        <w:rPr>
+          <w:rFonts w:ascii="Arial" w:hAnsi="Arial" w:cs="Arial"/>
+          <w:sz w:val="24"/>
+          <w:szCs w:val="24"/>
+        </w:rPr>
+        <w:t xml:space="preserve"> their assets. All parties will need to get together, so they understand how they will </w:t>
+      </w:r>
+      <w:proofErr w:type="gramStart"/>
+      <w:r>
+        <w:rPr>
+          <w:rFonts w:ascii="Arial" w:hAnsi="Arial" w:cs="Arial"/>
+          <w:sz w:val="24"/>
+          <w:szCs w:val="24"/>
+        </w:rPr>
+        <w:t>be affected</w:t>
+      </w:r>
+      <w:proofErr w:type="gramEnd"/>
+      <w:r>
+        <w:rPr>
+          <w:rFonts w:ascii="Arial" w:hAnsi="Arial" w:cs="Arial"/>
+          <w:sz w:val="24"/>
+          <w:szCs w:val="24"/>
+        </w:rPr>
+        <w:t xml:space="preserve">. There could be </w:t>
+      </w:r>
+      <w:proofErr w:type="gramStart"/>
+      <w:r>
+        <w:rPr>
+          <w:rFonts w:ascii="Arial" w:hAnsi="Arial" w:cs="Arial"/>
+          <w:sz w:val="24"/>
+          <w:szCs w:val="24"/>
+        </w:rPr>
+        <w:t>some</w:t>
+      </w:r>
+      <w:proofErr w:type="gramEnd"/>
+      <w:r>
+        <w:rPr>
+          <w:rFonts w:ascii="Arial" w:hAnsi="Arial" w:cs="Arial"/>
+          <w:sz w:val="24"/>
+          <w:szCs w:val="24"/>
+        </w:rPr>
+        <w:t xml:space="preserve"> way to raise prices or get investment from the grocers or others who still really like the product and want it to continue. Investment could be the answer </w:t>
       </w:r>
       <w:r>
         <w:rPr>
@@ -665,16 +727,14 @@
         </w:rPr>
         <w:t xml:space="preserve"> </w:t>
       </w:r>
-      <w:proofErr w:type="gramStart"/>
-      <w:r>
-        <w:rPr>
-          <w:rFonts w:ascii="Arial" w:hAnsi="Arial" w:cs="Arial"/>
-          <w:sz w:val="24"/>
-          <w:szCs w:val="24"/>
-        </w:rPr>
-        <w:t>need</w:t>
-      </w:r>
-      <w:proofErr w:type="gramEnd"/>
+      <w:r>
+        <w:rPr>
+          <w:rFonts w:ascii="Arial" w:hAnsi="Arial" w:cs="Arial"/>
+          <w:sz w:val="24"/>
+          <w:szCs w:val="24"/>
+        </w:rPr>
+        <w:t>needs</w:t>
+      </w:r>
       <w:r>
         <w:rPr>
           <w:rFonts w:ascii="Arial" w:hAnsi="Arial" w:cs="Arial"/>
@@ -844,7 +904,57 @@
           <w:sz w:val="24"/>
           <w:szCs w:val="24"/>
         </w:rPr>
-        <w:t>Another solution would be to look for investors to share in the risk and better their cashflow. Perhaps one of the large retailers.</w:t>
+        <w:t xml:space="preserve">Another solution would be to look for investors to share in the risk and better their cashflow. </w:t>
+      </w:r>
+      <w:proofErr w:type="gramStart"/>
+      <w:r>
+        <w:rPr>
+          <w:rFonts w:ascii="Arial" w:hAnsi="Arial" w:cs="Arial"/>
+          <w:sz w:val="24"/>
+          <w:szCs w:val="24"/>
+        </w:rPr>
+        <w:t>Perhaps one</w:t>
+      </w:r>
+      <w:proofErr w:type="gramEnd"/>
+      <w:r>
+        <w:rPr>
+          <w:rFonts w:ascii="Arial" w:hAnsi="Arial" w:cs="Arial"/>
+          <w:sz w:val="24"/>
+          <w:szCs w:val="24"/>
+        </w:rPr>
+        <w:t xml:space="preserve"> of the</w:t>
+      </w:r>
+      <w:r>
+        <w:rPr>
+          <w:rFonts w:ascii="Arial" w:hAnsi="Arial" w:cs="Arial"/>
+          <w:sz w:val="24"/>
+          <w:szCs w:val="24"/>
+        </w:rPr>
+        <w:t>ir</w:t>
+      </w:r>
+      <w:r>
+        <w:rPr>
+          <w:rFonts w:ascii="Arial" w:hAnsi="Arial" w:cs="Arial"/>
+          <w:sz w:val="24"/>
+          <w:szCs w:val="24"/>
+        </w:rPr>
+        <w:t xml:space="preserve"> large</w:t>
+      </w:r>
+      <w:r>
+        <w:rPr>
+          <w:rFonts w:ascii="Arial" w:hAnsi="Arial" w:cs="Arial"/>
+          <w:sz w:val="24"/>
+          <w:szCs w:val="24"/>
+        </w:rPr>
+        <w:t>r</w:t>
+      </w:r>
+      <w:r>
+        <w:rPr>
+          <w:rFonts w:ascii="Arial" w:hAnsi="Arial" w:cs="Arial"/>
+          <w:sz w:val="24"/>
+          <w:szCs w:val="24"/>
+        </w:rPr>
+        <w:t xml:space="preserve"> retailers.</w:t>
       </w:r>
     </w:p>
     <w:p>
@@ -1046,13 +1156,37 @@
           <w:sz w:val="20"/>
           <w:szCs w:val="20"/>
         </w:rPr>
-        <w:t xml:space="preserve"> line begins at the y-axis very near the x-axis and rises sharply to a high point at far right to near top of the graph.</w:t>
-      </w:r>
-    </w:p>
-    <w:p>
-      <w:pPr>
-        <w:rPr>
-          <w:rFonts w:ascii="Arial" w:eastAsia="Times New Roman" w:hAnsi="Arial" w:cs="Arial"/>
+        <w:t xml:space="preserve"> line begins at the y-axis </w:t>
+      </w:r>
+      <w:proofErr w:type="gramStart"/>
+      <w:r>
+        <w:rPr>
+          <w:rFonts w:ascii="Arial" w:hAnsi="Arial" w:cs="Arial"/>
+          <w:i/>
+          <w:iCs/>
+          <w:sz w:val="20"/>
+          <w:szCs w:val="20"/>
+        </w:rPr>
+        <w:t>very near</w:t>
+      </w:r>
+      <w:proofErr w:type="gramEnd"/>
+      <w:r>
+        <w:rPr>
+          <w:rFonts w:ascii="Arial" w:hAnsi="Arial" w:cs="Arial"/>
+          <w:i/>
+          <w:iCs/>
+          <w:sz w:val="20"/>
+          <w:szCs w:val="20"/>
+        </w:rPr>
+        <w:t xml:space="preserve"> the x-axis and rises sharply to a high point at far right to near top of the graph.</w:t>
+      </w:r>
+    </w:p>
+    <w:p>
+      <w:pPr>
+        <w:rPr>
+          <w:rFonts w:ascii="Arial" w:eastAsia="Times New Roman" w:hAnsi="Arial" w:cs="Arial"/>
+          <w:sz w:val="24"/>
+          <w:szCs w:val="24"/>
         </w:rPr>
       </w:pPr>
       <w:r>
@@ -1072,7 +1206,50 @@
           <w:rFonts w:ascii="Arial" w:eastAsia="Times New Roman" w:hAnsi="Arial" w:cs="Arial"/>
         </w:rPr>
         <w:br/>
-        <w:t>This graph best represents what is happening with Wilde’s Bramble. You can see debt, sales, and profits were all relatively low and flat. As time went on, they were able to take on more debt, increase sales in bigger markets, and make a lot more profit. You can see a sweet spot before the profit and sales dips below the debt line. At the end, you see debt out pacing sales, and profit hitting an all-time low, even lower than when they started out at the farmer’s market.</w:t>
+      </w:r>
+      <w:r>
+        <w:rPr>
+          <w:rFonts w:ascii="Arial" w:eastAsia="Times New Roman" w:hAnsi="Arial" w:cs="Arial"/>
+          <w:sz w:val="24"/>
+          <w:szCs w:val="24"/>
+        </w:rPr>
+        <w:t xml:space="preserve">This graph best represents what is happening with Wilde’s Bramble. You can see debt, sales, and profits were all </w:t>
+      </w:r>
+      <w:proofErr w:type="gramStart"/>
+      <w:r>
+        <w:rPr>
+          <w:rFonts w:ascii="Arial" w:eastAsia="Times New Roman" w:hAnsi="Arial" w:cs="Arial"/>
+          <w:sz w:val="24"/>
+          <w:szCs w:val="24"/>
+        </w:rPr>
+        <w:t>relatively low</w:t>
+      </w:r>
+      <w:proofErr w:type="gramEnd"/>
+      <w:r>
+        <w:rPr>
+          <w:rFonts w:ascii="Arial" w:eastAsia="Times New Roman" w:hAnsi="Arial" w:cs="Arial"/>
+          <w:sz w:val="24"/>
+          <w:szCs w:val="24"/>
+        </w:rPr>
+        <w:t xml:space="preserve"> and flat. As time went on, they were able to take on more debt, increase sales in bigger markets, and make </w:t>
+      </w:r>
+      <w:proofErr w:type="gramStart"/>
+      <w:r>
+        <w:rPr>
+          <w:rFonts w:ascii="Arial" w:eastAsia="Times New Roman" w:hAnsi="Arial" w:cs="Arial"/>
+          <w:sz w:val="24"/>
+          <w:szCs w:val="24"/>
+        </w:rPr>
+        <w:t>a lot</w:t>
+      </w:r>
+      <w:proofErr w:type="gramEnd"/>
+      <w:r>
+        <w:rPr>
+          <w:rFonts w:ascii="Arial" w:eastAsia="Times New Roman" w:hAnsi="Arial" w:cs="Arial"/>
+          <w:sz w:val="24"/>
+          <w:szCs w:val="24"/>
+        </w:rPr>
+        <w:t xml:space="preserve"> more profit. You can see a sweet spot before the profit and sales dips below the debt line. At the end, you see debt out pacing sales, and profit hitting an all-time low, even lower than when they started out at the farmer’s market.</w:t>
       </w:r>
     </w:p>
     <w:p>
@@ -1081,6 +1258,8 @@
           <w:rFonts w:ascii="Arial" w:eastAsia="Times New Roman" w:hAnsi="Arial" w:cs="Arial"/>
           <w:b/>
           <w:bCs/>
+          <w:sz w:val="24"/>
+          <w:szCs w:val="24"/>
         </w:rPr>
       </w:pPr>
       <w:r>
@@ -1094,6 +1273,8 @@
           <w:rFonts w:ascii="Arial" w:eastAsia="Times New Roman" w:hAnsi="Arial" w:cs="Arial"/>
           <w:b/>
           <w:bCs/>
+          <w:sz w:val="24"/>
+          <w:szCs w:val="24"/>
         </w:rPr>
         <w:lastRenderedPageBreak/>
         <w:t>Analysis</w:t>
@@ -1103,15 +1284,174 @@
       <w:pPr>
         <w:rPr>
           <w:rFonts w:ascii="Arial" w:eastAsia="Times New Roman" w:hAnsi="Arial" w:cs="Arial"/>
-          <w:b/>
-          <w:bCs/>
-        </w:rPr>
-      </w:pPr>
-      <w:r>
-        <w:rPr>
-          <w:rFonts w:ascii="Arial" w:eastAsia="Times New Roman" w:hAnsi="Arial" w:cs="Arial"/>
-          <w:b/>
-          <w:bCs/>
+          <w:sz w:val="24"/>
+          <w:szCs w:val="24"/>
+        </w:rPr>
+      </w:pPr>
+      <w:r>
+        <w:rPr>
+          <w:rFonts w:ascii="Arial" w:eastAsia="Times New Roman" w:hAnsi="Arial" w:cs="Arial"/>
+          <w:sz w:val="24"/>
+          <w:szCs w:val="24"/>
+        </w:rPr>
+        <w:t>Using the iceberg tool</w:t>
+      </w:r>
+      <w:r>
+        <w:rPr>
+          <w:rFonts w:ascii="Arial" w:eastAsia="Times New Roman" w:hAnsi="Arial" w:cs="Arial"/>
+          <w:sz w:val="24"/>
+          <w:szCs w:val="24"/>
+        </w:rPr>
+        <w:t xml:space="preserve"> and behavior over time graph, gave both reveal dysfunctional patterns of business for Wilde’s Bramble. The </w:t>
+      </w:r>
+      <w:r>
+        <w:rPr>
+          <w:rFonts w:ascii="Arial" w:eastAsia="Times New Roman" w:hAnsi="Arial" w:cs="Arial"/>
+          <w:sz w:val="24"/>
+          <w:szCs w:val="24"/>
+        </w:rPr>
+        <w:t>iceberg</w:t>
+      </w:r>
+      <w:r>
+        <w:rPr>
+          <w:rFonts w:ascii="Arial" w:eastAsia="Times New Roman" w:hAnsi="Arial" w:cs="Arial"/>
+          <w:sz w:val="24"/>
+          <w:szCs w:val="24"/>
+        </w:rPr>
+        <w:t xml:space="preserve"> tool revealed </w:t>
+      </w:r>
+      <w:proofErr w:type="gramStart"/>
+      <w:r>
+        <w:rPr>
+          <w:rFonts w:ascii="Arial" w:eastAsia="Times New Roman" w:hAnsi="Arial" w:cs="Arial"/>
+          <w:sz w:val="24"/>
+          <w:szCs w:val="24"/>
+        </w:rPr>
+        <w:t>a lot of</w:t>
+      </w:r>
+      <w:proofErr w:type="gramEnd"/>
+      <w:r>
+        <w:rPr>
+          <w:rFonts w:ascii="Arial" w:eastAsia="Times New Roman" w:hAnsi="Arial" w:cs="Arial"/>
+          <w:sz w:val="24"/>
+          <w:szCs w:val="24"/>
+        </w:rPr>
+        <w:t xml:space="preserve"> information about what went wrong and the structure that is causing the issues. </w:t>
+      </w:r>
+      <w:r>
+        <w:rPr>
+          <w:rFonts w:ascii="Arial" w:eastAsia="Times New Roman" w:hAnsi="Arial" w:cs="Arial"/>
+          <w:sz w:val="24"/>
+          <w:szCs w:val="24"/>
+        </w:rPr>
+        <w:t xml:space="preserve">In this case, the cause is a structure of a cycle of customer demand, produce, borrow, </w:t>
+      </w:r>
+      <w:r>
+        <w:rPr>
+          <w:rFonts w:ascii="Arial" w:eastAsia="Times New Roman" w:hAnsi="Arial" w:cs="Arial"/>
+          <w:sz w:val="24"/>
+          <w:szCs w:val="24"/>
+        </w:rPr>
+        <w:t>customer demand, produce, borrow</w:t>
+      </w:r>
+      <w:r>
+        <w:rPr>
+          <w:rFonts w:ascii="Arial" w:eastAsia="Times New Roman" w:hAnsi="Arial" w:cs="Arial"/>
+          <w:sz w:val="24"/>
+          <w:szCs w:val="24"/>
+        </w:rPr>
+        <w:t xml:space="preserve">, ad nauseum. </w:t>
+      </w:r>
+    </w:p>
+    <w:p>
+      <w:pPr>
+        <w:rPr>
+          <w:rFonts w:ascii="Arial" w:eastAsia="Times New Roman" w:hAnsi="Arial" w:cs="Arial"/>
+          <w:sz w:val="24"/>
+          <w:szCs w:val="24"/>
+        </w:rPr>
+      </w:pPr>
+      <w:r>
+        <w:rPr>
+          <w:rFonts w:ascii="Arial" w:eastAsia="Times New Roman" w:hAnsi="Arial" w:cs="Arial"/>
+          <w:sz w:val="24"/>
+          <w:szCs w:val="24"/>
+        </w:rPr>
+        <w:t>Looking at the behavior over time graph reveals the patterns clearing affecting sales and profits. It also documents a time when profits outperformed both sales and profits. It is worth noting this, as scaling back to this, if possible, would be ideal.</w:t>
+      </w:r>
+    </w:p>
+    <w:p>
+      <w:pPr>
+        <w:rPr>
+          <w:rFonts w:ascii="Arial" w:eastAsia="Times New Roman" w:hAnsi="Arial" w:cs="Arial"/>
+          <w:sz w:val="24"/>
+          <w:szCs w:val="24"/>
+        </w:rPr>
+      </w:pPr>
+      <w:r>
+        <w:rPr>
+          <w:rFonts w:ascii="Arial" w:eastAsia="Times New Roman" w:hAnsi="Arial" w:cs="Arial"/>
+          <w:sz w:val="24"/>
+          <w:szCs w:val="24"/>
+        </w:rPr>
+        <w:t xml:space="preserve">Going back to the iceberg tool, we find that there was a smart investment by Wilde’s Bramble using their savings. With no high interest debt to pay down, profits soared. This is </w:t>
+      </w:r>
+      <w:proofErr w:type="gramStart"/>
+      <w:r>
+        <w:rPr>
+          <w:rFonts w:ascii="Arial" w:eastAsia="Times New Roman" w:hAnsi="Arial" w:cs="Arial"/>
+          <w:sz w:val="24"/>
+          <w:szCs w:val="24"/>
+        </w:rPr>
+        <w:t>likely the</w:t>
+      </w:r>
+      <w:proofErr w:type="gramEnd"/>
+      <w:r>
+        <w:rPr>
+          <w:rFonts w:ascii="Arial" w:eastAsia="Times New Roman" w:hAnsi="Arial" w:cs="Arial"/>
+          <w:sz w:val="24"/>
+          <w:szCs w:val="24"/>
+        </w:rPr>
+        <w:t xml:space="preserve"> middle portion of the behavior over time graph where you see profits above sales and debt before debt rises above sales.</w:t>
+      </w:r>
+    </w:p>
+    <w:p>
+      <w:pPr>
+        <w:rPr>
+          <w:rFonts w:ascii="Arial" w:eastAsia="Times New Roman" w:hAnsi="Arial" w:cs="Arial"/>
+          <w:sz w:val="24"/>
+          <w:szCs w:val="24"/>
+        </w:rPr>
+      </w:pPr>
+      <w:r>
+        <w:rPr>
+          <w:rFonts w:ascii="Arial" w:eastAsia="Times New Roman" w:hAnsi="Arial" w:cs="Arial"/>
+          <w:sz w:val="24"/>
+          <w:szCs w:val="24"/>
+        </w:rPr>
+        <w:t xml:space="preserve">Looking further down the timeline, we can see the business appears to </w:t>
+      </w:r>
+      <w:proofErr w:type="gramStart"/>
+      <w:r>
+        <w:rPr>
+          <w:rFonts w:ascii="Arial" w:eastAsia="Times New Roman" w:hAnsi="Arial" w:cs="Arial"/>
+          <w:sz w:val="24"/>
+          <w:szCs w:val="24"/>
+        </w:rPr>
+        <w:t>be doomed</w:t>
+      </w:r>
+      <w:proofErr w:type="gramEnd"/>
+      <w:r>
+        <w:rPr>
+          <w:rFonts w:ascii="Arial" w:eastAsia="Times New Roman" w:hAnsi="Arial" w:cs="Arial"/>
+          <w:sz w:val="24"/>
+          <w:szCs w:val="24"/>
+        </w:rPr>
+        <w:t xml:space="preserve"> as debt outpaces revenue by a large margin. Soon, if not already, Wilde’s Bramble will be insolvent.</w:t>
+      </w:r>
+      <w:r>
+        <w:rPr>
+          <w:rFonts w:ascii="Arial" w:eastAsia="Times New Roman" w:hAnsi="Arial" w:cs="Arial"/>
         </w:rPr>
         <w:br w:type="page"/>
       </w:r>

</xml_diff>

<commit_message>
Final Task 1 Submission 1 report.
</commit_message>
<xml_diff>
--- a/Task 1/Introduction to Systems Thinking - D372 - Shawn Watts - Task 1.docx
+++ b/Task 1/Introduction to Systems Thinking - D372 - Shawn Watts - Task 1.docx
@@ -123,18 +123,8 @@
           <w:sz w:val="28"/>
           <w:szCs w:val="28"/>
         </w:rPr>
-        <w:t xml:space="preserve">Task </w:t>
-      </w:r>
-      <w:proofErr w:type="gramStart"/>
-      <w:r>
-        <w:rPr>
-          <w:rFonts w:ascii="Arial" w:hAnsi="Arial" w:cs="Arial"/>
-          <w:sz w:val="28"/>
-          <w:szCs w:val="28"/>
-        </w:rPr>
-        <w:t>1</w:t>
-      </w:r>
-      <w:proofErr w:type="gramEnd"/>
+        <w:t>Task 1</w:t>
+      </w:r>
     </w:p>
     <w:p>
       <w:pPr>
@@ -238,7 +228,23 @@
           <w:sz w:val="24"/>
           <w:szCs w:val="24"/>
         </w:rPr>
-        <w:t>Explain what happened in this case study.</w:t>
+        <w:t>W</w:t>
+      </w:r>
+      <w:r>
+        <w:rPr>
+          <w:rFonts w:ascii="Arial" w:hAnsi="Arial" w:cs="Arial"/>
+          <w:sz w:val="24"/>
+          <w:szCs w:val="24"/>
+        </w:rPr>
+        <w:t>hat happened</w:t>
+      </w:r>
+      <w:r>
+        <w:rPr>
+          <w:rFonts w:ascii="Arial" w:hAnsi="Arial" w:cs="Arial"/>
+          <w:sz w:val="24"/>
+          <w:szCs w:val="24"/>
+        </w:rPr>
+        <w:t>?</w:t>
       </w:r>
     </w:p>
     <w:p>
@@ -263,23 +269,7 @@
           <w:sz w:val="24"/>
           <w:szCs w:val="24"/>
         </w:rPr>
-        <w:t xml:space="preserve">Consumer pressure has led to </w:t>
-      </w:r>
-      <w:r>
-        <w:rPr>
-          <w:rFonts w:ascii="Arial" w:hAnsi="Arial" w:cs="Arial"/>
-          <w:sz w:val="24"/>
-          <w:szCs w:val="24"/>
-        </w:rPr>
-        <w:t>Wilde’s Bramble</w:t>
-      </w:r>
-      <w:r>
-        <w:rPr>
-          <w:rFonts w:ascii="Arial" w:hAnsi="Arial" w:cs="Arial"/>
-          <w:sz w:val="24"/>
-          <w:szCs w:val="24"/>
-        </w:rPr>
-        <w:t xml:space="preserve"> ramping up production using </w:t>
+        <w:t xml:space="preserve">Consumer pressure has led to Wilde’s Bramble ramping up production using </w:t>
       </w:r>
       <w:r>
         <w:rPr>
@@ -328,7 +318,7 @@
           <w:sz w:val="24"/>
           <w:szCs w:val="24"/>
         </w:rPr>
-        <w:t>Explain how people reacted/responded to what happened.</w:t>
+        <w:t>How did people react?</w:t>
       </w:r>
     </w:p>
     <w:p>
@@ -353,55 +343,7 @@
           <w:sz w:val="24"/>
           <w:szCs w:val="24"/>
         </w:rPr>
-        <w:t xml:space="preserve">Sky rocketing </w:t>
-      </w:r>
-      <w:r>
-        <w:rPr>
-          <w:rFonts w:ascii="Arial" w:hAnsi="Arial" w:cs="Arial"/>
-          <w:sz w:val="24"/>
-          <w:szCs w:val="24"/>
-        </w:rPr>
-        <w:t>demand</w:t>
-      </w:r>
-      <w:r>
-        <w:rPr>
-          <w:rFonts w:ascii="Arial" w:hAnsi="Arial" w:cs="Arial"/>
-          <w:sz w:val="24"/>
-          <w:szCs w:val="24"/>
-        </w:rPr>
-        <w:t xml:space="preserve"> has forced</w:t>
-      </w:r>
-      <w:r>
-        <w:rPr>
-          <w:rFonts w:ascii="Arial" w:hAnsi="Arial" w:cs="Arial"/>
-          <w:sz w:val="24"/>
-          <w:szCs w:val="24"/>
-        </w:rPr>
-        <w:t xml:space="preserve"> Wilde’s Bramble to get more loans for more resources to produce more product to me the demand.</w:t>
-      </w:r>
-      <w:r>
-        <w:rPr>
-          <w:rFonts w:ascii="Arial" w:hAnsi="Arial" w:cs="Arial"/>
-          <w:sz w:val="24"/>
-          <w:szCs w:val="24"/>
-        </w:rPr>
-        <w:t xml:space="preserve"> Calla Wilde g</w:t>
-      </w:r>
-      <w:r>
-        <w:rPr>
-          <w:rFonts w:ascii="Arial" w:hAnsi="Arial" w:cs="Arial"/>
-          <w:sz w:val="24"/>
-          <w:szCs w:val="24"/>
-        </w:rPr>
-        <w:t>o</w:t>
-      </w:r>
-      <w:r>
-        <w:rPr>
-          <w:rFonts w:ascii="Arial" w:hAnsi="Arial" w:cs="Arial"/>
-          <w:sz w:val="24"/>
-          <w:szCs w:val="24"/>
-        </w:rPr>
-        <w:t xml:space="preserve">t another job to supplement income. </w:t>
+        <w:t xml:space="preserve">Sky rocketing demand has forced Wilde’s Bramble to get more loans for more resources to produce more product to me the demand. Calla Wilde got another job to supplement income. </w:t>
       </w:r>
     </w:p>
     <w:p>
@@ -426,7 +368,7 @@
           <w:sz w:val="24"/>
           <w:szCs w:val="24"/>
         </w:rPr>
-        <w:t>Comparing the beginning of the case and the end, explain what changed and what continues the same.</w:t>
+        <w:t>What changed?</w:t>
       </w:r>
     </w:p>
     <w:p>
@@ -508,7 +450,7 @@
           <w:sz w:val="24"/>
           <w:szCs w:val="24"/>
         </w:rPr>
-        <w:t>Given the case study, what would you anticipate will happen next? How could the involved parties plan or prepare for that?</w:t>
+        <w:t>Postulate.</w:t>
       </w:r>
     </w:p>
     <w:p>
@@ -533,61 +475,7 @@
           <w:sz w:val="24"/>
           <w:szCs w:val="24"/>
         </w:rPr>
-        <w:t xml:space="preserve">It is likely that the couple will need to declare bankruptcy or scale back operations and liquidate </w:t>
-      </w:r>
-      <w:proofErr w:type="gramStart"/>
-      <w:r>
-        <w:rPr>
-          <w:rFonts w:ascii="Arial" w:hAnsi="Arial" w:cs="Arial"/>
-          <w:sz w:val="24"/>
-          <w:szCs w:val="24"/>
-        </w:rPr>
-        <w:t>some of</w:t>
-      </w:r>
-      <w:proofErr w:type="gramEnd"/>
-      <w:r>
-        <w:rPr>
-          <w:rFonts w:ascii="Arial" w:hAnsi="Arial" w:cs="Arial"/>
-          <w:sz w:val="24"/>
-          <w:szCs w:val="24"/>
-        </w:rPr>
-        <w:t xml:space="preserve"> their assets. All parties will need to get together, so they understand how they will </w:t>
-      </w:r>
-      <w:proofErr w:type="gramStart"/>
-      <w:r>
-        <w:rPr>
-          <w:rFonts w:ascii="Arial" w:hAnsi="Arial" w:cs="Arial"/>
-          <w:sz w:val="24"/>
-          <w:szCs w:val="24"/>
-        </w:rPr>
-        <w:t>be affected</w:t>
-      </w:r>
-      <w:proofErr w:type="gramEnd"/>
-      <w:r>
-        <w:rPr>
-          <w:rFonts w:ascii="Arial" w:hAnsi="Arial" w:cs="Arial"/>
-          <w:sz w:val="24"/>
-          <w:szCs w:val="24"/>
-        </w:rPr>
-        <w:t xml:space="preserve">. There could be </w:t>
-      </w:r>
-      <w:proofErr w:type="gramStart"/>
-      <w:r>
-        <w:rPr>
-          <w:rFonts w:ascii="Arial" w:hAnsi="Arial" w:cs="Arial"/>
-          <w:sz w:val="24"/>
-          <w:szCs w:val="24"/>
-        </w:rPr>
-        <w:t>some</w:t>
-      </w:r>
-      <w:proofErr w:type="gramEnd"/>
-      <w:r>
-        <w:rPr>
-          <w:rFonts w:ascii="Arial" w:hAnsi="Arial" w:cs="Arial"/>
-          <w:sz w:val="24"/>
-          <w:szCs w:val="24"/>
-        </w:rPr>
-        <w:t xml:space="preserve"> way to raise prices or get investment from the grocers or others who still really like the product and want it to continue. Investment could be the answer </w:t>
+        <w:t xml:space="preserve">It is likely that the couple will need to declare bankruptcy or scale back operations and liquidate some of their assets. All parties will need to get together, so they understand how they will be affected. There could be some way to raise prices or get investment from the grocers or others who still really like the product and want it to continue. Investment could be the answer </w:t>
       </w:r>
       <w:r>
         <w:rPr>
@@ -620,7 +508,7 @@
           <w:sz w:val="24"/>
           <w:szCs w:val="24"/>
         </w:rPr>
-        <w:t>Explain the patterns you see in this case study, why they exist, and how they affect the system.</w:t>
+        <w:t>Patterns</w:t>
       </w:r>
     </w:p>
     <w:p>
@@ -790,15 +678,7 @@
           <w:sz w:val="24"/>
           <w:szCs w:val="24"/>
         </w:rPr>
-        <w:t xml:space="preserve">Explain how you could design or create a solution to transform this system and address the </w:t>
-      </w:r>
-      <w:r>
-        <w:rPr>
-          <w:rFonts w:ascii="Arial" w:hAnsi="Arial" w:cs="Arial"/>
-          <w:sz w:val="24"/>
-          <w:szCs w:val="24"/>
-        </w:rPr>
-        <w:t>problem.</w:t>
+        <w:t>Solutions</w:t>
       </w:r>
     </w:p>
     <w:p>
@@ -823,70 +703,14 @@
           <w:sz w:val="24"/>
           <w:szCs w:val="24"/>
         </w:rPr>
-        <w:t>Wilde’s Bramble need</w:t>
-      </w:r>
-      <w:r>
-        <w:rPr>
-          <w:rFonts w:ascii="Arial" w:hAnsi="Arial" w:cs="Arial"/>
-          <w:sz w:val="24"/>
-          <w:szCs w:val="24"/>
-        </w:rPr>
-        <w:t>s</w:t>
-      </w:r>
-      <w:r>
-        <w:rPr>
-          <w:rFonts w:ascii="Arial" w:hAnsi="Arial" w:cs="Arial"/>
-          <w:sz w:val="24"/>
-          <w:szCs w:val="24"/>
-        </w:rPr>
-        <w:t xml:space="preserve"> to scal</w:t>
-      </w:r>
-      <w:r>
-        <w:rPr>
-          <w:rFonts w:ascii="Arial" w:hAnsi="Arial" w:cs="Arial"/>
-          <w:sz w:val="24"/>
-          <w:szCs w:val="24"/>
-        </w:rPr>
-        <w:t>e</w:t>
-      </w:r>
-      <w:r>
-        <w:rPr>
-          <w:rFonts w:ascii="Arial" w:hAnsi="Arial" w:cs="Arial"/>
-          <w:sz w:val="24"/>
-          <w:szCs w:val="24"/>
-        </w:rPr>
-        <w:t xml:space="preserve"> back operations and </w:t>
-      </w:r>
-      <w:r>
-        <w:rPr>
-          <w:rFonts w:ascii="Arial" w:hAnsi="Arial" w:cs="Arial"/>
-          <w:sz w:val="24"/>
-          <w:szCs w:val="24"/>
-        </w:rPr>
-        <w:t>pay</w:t>
-      </w:r>
-      <w:r>
-        <w:rPr>
-          <w:rFonts w:ascii="Arial" w:hAnsi="Arial" w:cs="Arial"/>
-          <w:sz w:val="24"/>
-          <w:szCs w:val="24"/>
-        </w:rPr>
-        <w:t xml:space="preserve"> down debt. They should be looking to grow slower in the future, saving more of their profit for reinvestment instead of relying on high interest loans. </w:t>
-      </w:r>
-      <w:r>
-        <w:rPr>
-          <w:rFonts w:ascii="Arial" w:hAnsi="Arial" w:cs="Arial"/>
-          <w:sz w:val="24"/>
-          <w:szCs w:val="24"/>
-        </w:rPr>
-        <w:t>This is how they made it work before.</w:t>
+        <w:t xml:space="preserve">There are many approaches to a solution. I would meet with Wilde’s Bramble about their issues and layout a few options for them. </w:t>
       </w:r>
     </w:p>
     <w:p>
       <w:pPr>
         <w:pStyle w:val="ListParagraph"/>
         <w:numPr>
-          <w:ilvl w:val="1"/>
+          <w:ilvl w:val="2"/>
           <w:numId w:val="4"/>
         </w:numPr>
         <w:tabs>
@@ -904,57 +728,57 @@
           <w:sz w:val="24"/>
           <w:szCs w:val="24"/>
         </w:rPr>
-        <w:t xml:space="preserve">Another solution would be to look for investors to share in the risk and better their cashflow. </w:t>
-      </w:r>
-      <w:proofErr w:type="gramStart"/>
-      <w:r>
-        <w:rPr>
-          <w:rFonts w:ascii="Arial" w:hAnsi="Arial" w:cs="Arial"/>
-          <w:sz w:val="24"/>
-          <w:szCs w:val="24"/>
-        </w:rPr>
-        <w:t>Perhaps one</w:t>
-      </w:r>
-      <w:proofErr w:type="gramEnd"/>
-      <w:r>
-        <w:rPr>
-          <w:rFonts w:ascii="Arial" w:hAnsi="Arial" w:cs="Arial"/>
-          <w:sz w:val="24"/>
-          <w:szCs w:val="24"/>
-        </w:rPr>
-        <w:t xml:space="preserve"> of the</w:t>
-      </w:r>
-      <w:r>
-        <w:rPr>
-          <w:rFonts w:ascii="Arial" w:hAnsi="Arial" w:cs="Arial"/>
-          <w:sz w:val="24"/>
-          <w:szCs w:val="24"/>
-        </w:rPr>
-        <w:t>ir</w:t>
-      </w:r>
-      <w:r>
-        <w:rPr>
-          <w:rFonts w:ascii="Arial" w:hAnsi="Arial" w:cs="Arial"/>
-          <w:sz w:val="24"/>
-          <w:szCs w:val="24"/>
-        </w:rPr>
-        <w:t xml:space="preserve"> large</w:t>
-      </w:r>
-      <w:r>
-        <w:rPr>
-          <w:rFonts w:ascii="Arial" w:hAnsi="Arial" w:cs="Arial"/>
-          <w:sz w:val="24"/>
-          <w:szCs w:val="24"/>
-        </w:rPr>
-        <w:t>r</w:t>
-      </w:r>
-      <w:r>
-        <w:rPr>
-          <w:rFonts w:ascii="Arial" w:hAnsi="Arial" w:cs="Arial"/>
-          <w:sz w:val="24"/>
-          <w:szCs w:val="24"/>
-        </w:rPr>
-        <w:t xml:space="preserve"> retailers.</w:t>
+        <w:t>Sell.</w:t>
+      </w:r>
+    </w:p>
+    <w:p>
+      <w:pPr>
+        <w:pStyle w:val="ListParagraph"/>
+        <w:numPr>
+          <w:ilvl w:val="2"/>
+          <w:numId w:val="4"/>
+        </w:numPr>
+        <w:tabs>
+          <w:tab w:val="left" w:pos="0"/>
+        </w:tabs>
+        <w:rPr>
+          <w:rFonts w:ascii="Arial" w:hAnsi="Arial" w:cs="Arial"/>
+          <w:sz w:val="24"/>
+          <w:szCs w:val="24"/>
+        </w:rPr>
+      </w:pPr>
+      <w:r>
+        <w:rPr>
+          <w:rFonts w:ascii="Arial" w:hAnsi="Arial" w:cs="Arial"/>
+          <w:sz w:val="24"/>
+          <w:szCs w:val="24"/>
+        </w:rPr>
+        <w:t>Find investors.</w:t>
+      </w:r>
+    </w:p>
+    <w:p>
+      <w:pPr>
+        <w:pStyle w:val="ListParagraph"/>
+        <w:numPr>
+          <w:ilvl w:val="2"/>
+          <w:numId w:val="4"/>
+        </w:numPr>
+        <w:tabs>
+          <w:tab w:val="left" w:pos="0"/>
+        </w:tabs>
+        <w:rPr>
+          <w:rFonts w:ascii="Arial" w:hAnsi="Arial" w:cs="Arial"/>
+          <w:sz w:val="24"/>
+          <w:szCs w:val="24"/>
+        </w:rPr>
+      </w:pPr>
+      <w:r>
+        <w:rPr>
+          <w:rFonts w:ascii="Arial" w:hAnsi="Arial" w:cs="Arial"/>
+          <w:sz w:val="24"/>
+          <w:szCs w:val="24"/>
+        </w:rPr>
+        <w:t>Scale back operations.</w:t>
       </w:r>
     </w:p>
     <w:p>
@@ -989,6 +813,26 @@
           <w:bCs/>
           <w:noProof/>
         </w:rPr>
+        <w:br w:type="page"/>
+      </w:r>
+    </w:p>
+    <w:p>
+      <w:pPr>
+        <w:rPr>
+          <w:rFonts w:ascii="Arial" w:eastAsia="Times New Roman" w:hAnsi="Arial" w:cs="Arial"/>
+          <w:b/>
+          <w:bCs/>
+          <w:noProof/>
+        </w:rPr>
+      </w:pPr>
+      <w:r>
+        <w:rPr>
+          <w:rFonts w:ascii="Arial" w:eastAsia="Times New Roman" w:hAnsi="Arial" w:cs="Arial"/>
+          <w:b/>
+          <w:bCs/>
+          <w:noProof/>
+        </w:rPr>
+        <w:lastRenderedPageBreak/>
         <w:t>Behavior Over Time Graph</w:t>
       </w:r>
     </w:p>
@@ -1078,107 +922,17 @@
           <w:sz w:val="20"/>
           <w:szCs w:val="20"/>
         </w:rPr>
-        <w:t>Figure 1</w:t>
-      </w:r>
-      <w:r>
-        <w:rPr>
-          <w:rFonts w:ascii="Arial" w:eastAsia="Times New Roman" w:hAnsi="Arial" w:cs="Arial"/>
-          <w:i/>
-          <w:iCs/>
-        </w:rPr>
-        <w:t xml:space="preserve"> - </w:t>
-      </w:r>
-      <w:r>
-        <w:rPr>
-          <w:rFonts w:ascii="Arial" w:hAnsi="Arial" w:cs="Arial"/>
+        <w:t xml:space="preserve">Figure </w:t>
+      </w:r>
+      <w:r>
+        <w:rPr>
+          <w:rFonts w:ascii="Arial" w:eastAsia="Times New Roman" w:hAnsi="Arial" w:cs="Arial"/>
           <w:i/>
           <w:iCs/>
           <w:sz w:val="20"/>
           <w:szCs w:val="20"/>
         </w:rPr>
-        <w:t xml:space="preserve">Sales line begins at y-axis slightly above x-axis and rises smoothly in a concave curve to a high point at far right near the top of the graph. </w:t>
-      </w:r>
-      <w:r>
-        <w:rPr>
-          <w:rFonts w:ascii="Arial" w:hAnsi="Arial" w:cs="Arial"/>
-          <w:i/>
-          <w:iCs/>
-          <w:sz w:val="20"/>
-          <w:szCs w:val="20"/>
-        </w:rPr>
-        <w:t>The profit</w:t>
-      </w:r>
-      <w:r>
-        <w:rPr>
-          <w:rFonts w:ascii="Arial" w:hAnsi="Arial" w:cs="Arial"/>
-          <w:i/>
-          <w:iCs/>
-          <w:sz w:val="20"/>
-          <w:szCs w:val="20"/>
-        </w:rPr>
-        <w:t xml:space="preserve"> line begins slightly below </w:t>
-      </w:r>
-      <w:r>
-        <w:rPr>
-          <w:rFonts w:ascii="Arial" w:hAnsi="Arial" w:cs="Arial"/>
-          <w:i/>
-          <w:iCs/>
-          <w:sz w:val="20"/>
-          <w:szCs w:val="20"/>
-        </w:rPr>
-        <w:t>the sales</w:t>
-      </w:r>
-      <w:r>
-        <w:rPr>
-          <w:rFonts w:ascii="Arial" w:hAnsi="Arial" w:cs="Arial"/>
-          <w:i/>
-          <w:iCs/>
-          <w:sz w:val="20"/>
-          <w:szCs w:val="20"/>
-        </w:rPr>
-        <w:t xml:space="preserve"> line at y-axis and crosses the sales line to a high point at the lower third of the height of the graph, midway along the x-axis, then falls at far right to near x-</w:t>
-      </w:r>
-      <w:r>
-        <w:rPr>
-          <w:rFonts w:ascii="Arial" w:hAnsi="Arial" w:cs="Arial"/>
-          <w:i/>
-          <w:iCs/>
-          <w:sz w:val="20"/>
-          <w:szCs w:val="20"/>
-        </w:rPr>
-        <w:t>axis. The debt</w:t>
-      </w:r>
-      <w:r>
-        <w:rPr>
-          <w:rFonts w:ascii="Arial" w:hAnsi="Arial" w:cs="Arial"/>
-          <w:i/>
-          <w:iCs/>
-          <w:sz w:val="20"/>
-          <w:szCs w:val="20"/>
-        </w:rPr>
-        <w:t xml:space="preserve"> line begins at the y-axis </w:t>
-      </w:r>
-      <w:proofErr w:type="gramStart"/>
-      <w:r>
-        <w:rPr>
-          <w:rFonts w:ascii="Arial" w:hAnsi="Arial" w:cs="Arial"/>
-          <w:i/>
-          <w:iCs/>
-          <w:sz w:val="20"/>
-          <w:szCs w:val="20"/>
-        </w:rPr>
-        <w:t>very near</w:t>
-      </w:r>
-      <w:proofErr w:type="gramEnd"/>
-      <w:r>
-        <w:rPr>
-          <w:rFonts w:ascii="Arial" w:hAnsi="Arial" w:cs="Arial"/>
-          <w:i/>
-          <w:iCs/>
-          <w:sz w:val="20"/>
-          <w:szCs w:val="20"/>
-        </w:rPr>
-        <w:t xml:space="preserve"> the x-axis and rises sharply to a high point at far right to near top of the graph.</w:t>
+        <w:t>1</w:t>
       </w:r>
     </w:p>
     <w:p>
@@ -1213,43 +967,7 @@
           <w:sz w:val="24"/>
           <w:szCs w:val="24"/>
         </w:rPr>
-        <w:t xml:space="preserve">This graph best represents what is happening with Wilde’s Bramble. You can see debt, sales, and profits were all </w:t>
-      </w:r>
-      <w:proofErr w:type="gramStart"/>
-      <w:r>
-        <w:rPr>
-          <w:rFonts w:ascii="Arial" w:eastAsia="Times New Roman" w:hAnsi="Arial" w:cs="Arial"/>
-          <w:sz w:val="24"/>
-          <w:szCs w:val="24"/>
-        </w:rPr>
-        <w:t>relatively low</w:t>
-      </w:r>
-      <w:proofErr w:type="gramEnd"/>
-      <w:r>
-        <w:rPr>
-          <w:rFonts w:ascii="Arial" w:eastAsia="Times New Roman" w:hAnsi="Arial" w:cs="Arial"/>
-          <w:sz w:val="24"/>
-          <w:szCs w:val="24"/>
-        </w:rPr>
-        <w:t xml:space="preserve"> and flat. As time went on, they were able to take on more debt, increase sales in bigger markets, and make </w:t>
-      </w:r>
-      <w:proofErr w:type="gramStart"/>
-      <w:r>
-        <w:rPr>
-          <w:rFonts w:ascii="Arial" w:eastAsia="Times New Roman" w:hAnsi="Arial" w:cs="Arial"/>
-          <w:sz w:val="24"/>
-          <w:szCs w:val="24"/>
-        </w:rPr>
-        <w:t>a lot</w:t>
-      </w:r>
-      <w:proofErr w:type="gramEnd"/>
-      <w:r>
-        <w:rPr>
-          <w:rFonts w:ascii="Arial" w:eastAsia="Times New Roman" w:hAnsi="Arial" w:cs="Arial"/>
-          <w:sz w:val="24"/>
-          <w:szCs w:val="24"/>
-        </w:rPr>
-        <w:t xml:space="preserve"> more profit. You can see a sweet spot before the profit and sales dips below the debt line. At the end, you see debt out pacing sales, and profit hitting an all-time low, even lower than when they started out at the farmer’s market.</w:t>
+        <w:t>This graph best represents what is happening with Wilde’s Bramble. You can see debt, sales, and profits were all relatively low and flat. As time went on, they were able to take on more debt, increase sales in bigger markets, and make a lot more profit. You can see a sweet spot before the profit and sales dips below the debt line. At the end, you see debt out pacing sales, and profit hitting an all-time low, even lower than when they started out at the farmer’s market.</w:t>
       </w:r>
     </w:p>
     <w:p>
@@ -1318,49 +1036,15 @@
           <w:sz w:val="24"/>
           <w:szCs w:val="24"/>
         </w:rPr>
-        <w:t xml:space="preserve"> tool revealed </w:t>
-      </w:r>
-      <w:proofErr w:type="gramStart"/>
-      <w:r>
-        <w:rPr>
-          <w:rFonts w:ascii="Arial" w:eastAsia="Times New Roman" w:hAnsi="Arial" w:cs="Arial"/>
-          <w:sz w:val="24"/>
-          <w:szCs w:val="24"/>
-        </w:rPr>
-        <w:t>a lot of</w:t>
-      </w:r>
-      <w:proofErr w:type="gramEnd"/>
-      <w:r>
-        <w:rPr>
-          <w:rFonts w:ascii="Arial" w:eastAsia="Times New Roman" w:hAnsi="Arial" w:cs="Arial"/>
-          <w:sz w:val="24"/>
-          <w:szCs w:val="24"/>
-        </w:rPr>
-        <w:t xml:space="preserve"> information about what went wrong and the structure that is causing the issues. </w:t>
-      </w:r>
-      <w:r>
-        <w:rPr>
-          <w:rFonts w:ascii="Arial" w:eastAsia="Times New Roman" w:hAnsi="Arial" w:cs="Arial"/>
-          <w:sz w:val="24"/>
-          <w:szCs w:val="24"/>
-        </w:rPr>
-        <w:t xml:space="preserve">In this case, the cause is a structure of a cycle of customer demand, produce, borrow, </w:t>
-      </w:r>
-      <w:r>
-        <w:rPr>
-          <w:rFonts w:ascii="Arial" w:eastAsia="Times New Roman" w:hAnsi="Arial" w:cs="Arial"/>
-          <w:sz w:val="24"/>
-          <w:szCs w:val="24"/>
-        </w:rPr>
-        <w:t>customer demand, produce, borrow</w:t>
-      </w:r>
-      <w:r>
-        <w:rPr>
-          <w:rFonts w:ascii="Arial" w:eastAsia="Times New Roman" w:hAnsi="Arial" w:cs="Arial"/>
-          <w:sz w:val="24"/>
-          <w:szCs w:val="24"/>
-        </w:rPr>
-        <w:t xml:space="preserve">, ad nauseum. </w:t>
+        <w:t xml:space="preserve"> tool revealed a lot of information about what went wrong and the structure that is causing the issues. </w:t>
+      </w:r>
+      <w:r>
+        <w:rPr>
+          <w:rFonts w:ascii="Arial" w:eastAsia="Times New Roman" w:hAnsi="Arial" w:cs="Arial"/>
+          <w:sz w:val="24"/>
+          <w:szCs w:val="24"/>
+        </w:rPr>
+        <w:t xml:space="preserve">In this case, the cause is a structure of a cycle of customer demand, produce, borrow, customer demand, produce, borrow, ad nauseum. </w:t>
       </w:r>
     </w:p>
     <w:p>
@@ -1394,60 +1078,24 @@
           <w:sz w:val="24"/>
           <w:szCs w:val="24"/>
         </w:rPr>
-        <w:t xml:space="preserve">Going back to the iceberg tool, we find that there was a smart investment by Wilde’s Bramble using their savings. With no high interest debt to pay down, profits soared. This is </w:t>
-      </w:r>
-      <w:proofErr w:type="gramStart"/>
-      <w:r>
-        <w:rPr>
-          <w:rFonts w:ascii="Arial" w:eastAsia="Times New Roman" w:hAnsi="Arial" w:cs="Arial"/>
-          <w:sz w:val="24"/>
-          <w:szCs w:val="24"/>
-        </w:rPr>
-        <w:t>likely the</w:t>
-      </w:r>
-      <w:proofErr w:type="gramEnd"/>
-      <w:r>
-        <w:rPr>
-          <w:rFonts w:ascii="Arial" w:eastAsia="Times New Roman" w:hAnsi="Arial" w:cs="Arial"/>
-          <w:sz w:val="24"/>
-          <w:szCs w:val="24"/>
-        </w:rPr>
-        <w:t xml:space="preserve"> middle portion of the behavior over time graph where you see profits above sales and debt before debt rises above sales.</w:t>
-      </w:r>
-    </w:p>
-    <w:p>
-      <w:pPr>
-        <w:rPr>
-          <w:rFonts w:ascii="Arial" w:eastAsia="Times New Roman" w:hAnsi="Arial" w:cs="Arial"/>
-          <w:sz w:val="24"/>
-          <w:szCs w:val="24"/>
-        </w:rPr>
-      </w:pPr>
-      <w:r>
-        <w:rPr>
-          <w:rFonts w:ascii="Arial" w:eastAsia="Times New Roman" w:hAnsi="Arial" w:cs="Arial"/>
-          <w:sz w:val="24"/>
-          <w:szCs w:val="24"/>
-        </w:rPr>
-        <w:t xml:space="preserve">Looking further down the timeline, we can see the business appears to </w:t>
-      </w:r>
-      <w:proofErr w:type="gramStart"/>
-      <w:r>
-        <w:rPr>
-          <w:rFonts w:ascii="Arial" w:eastAsia="Times New Roman" w:hAnsi="Arial" w:cs="Arial"/>
-          <w:sz w:val="24"/>
-          <w:szCs w:val="24"/>
-        </w:rPr>
-        <w:t>be doomed</w:t>
-      </w:r>
-      <w:proofErr w:type="gramEnd"/>
-      <w:r>
-        <w:rPr>
-          <w:rFonts w:ascii="Arial" w:eastAsia="Times New Roman" w:hAnsi="Arial" w:cs="Arial"/>
-          <w:sz w:val="24"/>
-          <w:szCs w:val="24"/>
-        </w:rPr>
-        <w:t xml:space="preserve"> as debt outpaces revenue by a large margin. Soon, if not already, Wilde’s Bramble will be insolvent.</w:t>
+        <w:t>Going back to the iceberg tool, we find that there was a smart investment by Wilde’s Bramble using their savings. With no high interest debt to pay down, profits soared. This is likely the middle portion of the behavior over time graph where you see profits above sales and debt before debt rises above sales.</w:t>
+      </w:r>
+    </w:p>
+    <w:p>
+      <w:pPr>
+        <w:rPr>
+          <w:rFonts w:ascii="Arial" w:eastAsia="Times New Roman" w:hAnsi="Arial" w:cs="Arial"/>
+          <w:sz w:val="24"/>
+          <w:szCs w:val="24"/>
+        </w:rPr>
+      </w:pPr>
+      <w:r>
+        <w:rPr>
+          <w:rFonts w:ascii="Arial" w:eastAsia="Times New Roman" w:hAnsi="Arial" w:cs="Arial"/>
+          <w:sz w:val="24"/>
+          <w:szCs w:val="24"/>
+        </w:rPr>
+        <w:t>Looking further down the timeline, we can see the business appears to be doomed as debt outpaces revenue by a large margin. Soon, if not already, Wilde’s Bramble will be insolvent.</w:t>
       </w:r>
       <w:r>
         <w:rPr>
@@ -1841,7 +1489,7 @@
         <w:rFonts w:ascii="Courier New" w:hAnsi="Courier New" w:cs="Courier New" w:hint="default"/>
       </w:rPr>
     </w:lvl>
-    <w:lvl w:ilvl="2" w:tplc="04090005" w:tentative="1">
+    <w:lvl w:ilvl="2" w:tplc="04090005">
       <w:start w:val="1"/>
       <w:numFmt w:val="bullet"/>
       <w:lvlText w:val=""/>

</xml_diff>